<commit_message>
Cập nhật nội dung file How_Does_The_Internet_Work.docx.docx
</commit_message>
<xml_diff>
--- a/internet/How_Does_The_Internet_Work.docx
+++ b/internet/How_Does_The_Internet_Work.docx
@@ -23,6 +23,8 @@
         </w:rPr>
         <w:t>How Does The Internet Work</w:t>
       </w:r>
+      <w:bookmarkStart w:id="0" w:name="_GoBack"/>
+      <w:bookmarkEnd w:id="0"/>
     </w:p>
     <w:p>
       <w:pPr>
@@ -137,8 +139,66 @@
           <w:lang w:val="vi-VN"/>
         </w:rPr>
       </w:pPr>
-      <w:bookmarkStart w:id="0" w:name="_GoBack"/>
-      <w:bookmarkEnd w:id="0"/>
+    </w:p>
+    <w:p>
+      <w:pPr>
+        <w:numPr>
+          <w:ilvl w:val="0"/>
+          <w:numId w:val="1"/>
+        </w:numPr>
+        <w:ind w:left="0" w:leftChars="0" w:firstLine="0" w:firstLineChars="0"/>
+        <w:jc w:val="both"/>
+        <w:rPr>
+          <w:rFonts w:hint="default" w:ascii="Times New Roman" w:hAnsi="Times New Roman" w:cs="Times New Roman"/>
+          <w:sz w:val="26"/>
+          <w:szCs w:val="26"/>
+          <w:lang w:val="vi-VN"/>
+        </w:rPr>
+      </w:pPr>
+      <w:r>
+        <w:rPr>
+          <w:rFonts w:hint="default" w:ascii="Times New Roman" w:hAnsi="Times New Roman" w:cs="Times New Roman"/>
+          <w:sz w:val="26"/>
+          <w:szCs w:val="26"/>
+          <w:lang w:val="vi-VN"/>
+        </w:rPr>
+        <w:t>Wires, Cables, and Wi-Fi</w:t>
+      </w:r>
+    </w:p>
+    <w:p>
+      <w:pPr>
+        <w:numPr>
+          <w:numId w:val="0"/>
+        </w:numPr>
+        <w:ind w:leftChars="0"/>
+        <w:jc w:val="both"/>
+        <w:rPr>
+          <w:rFonts w:hint="default" w:ascii="Times New Roman" w:hAnsi="Times New Roman" w:cs="Times New Roman"/>
+          <w:sz w:val="26"/>
+          <w:szCs w:val="26"/>
+          <w:lang w:val="vi-VN"/>
+        </w:rPr>
+      </w:pPr>
+      <w:r>
+        <w:rPr>
+          <w:rFonts w:hint="default" w:ascii="Times New Roman" w:hAnsi="Times New Roman" w:cs="Times New Roman"/>
+          <w:sz w:val="26"/>
+          <w:szCs w:val="26"/>
+          <w:lang w:val="vi-VN"/>
+        </w:rPr>
+        <w:t>Information on the Internet moves from one computer to another in the form of bits over various mediums, including Ethernet cables, fiber optic cables, and wireless signals (i.e., radio waves). ( Thông tin trên Internet được truyền từ máy tính này sang máy tính khác dưới dạng bit qua nhiều phương tiện khác nhau, bao gồm cáp Ethernet, cáp quang và tín hiệu không dây (tức là sóng vô tuyến).)</w:t>
+      </w:r>
+    </w:p>
+    <w:p>
+      <w:pPr>
+        <w:jc w:val="both"/>
+        <w:rPr>
+          <w:rFonts w:hint="default" w:ascii="Times New Roman" w:hAnsi="Times New Roman" w:cs="Times New Roman"/>
+          <w:sz w:val="26"/>
+          <w:szCs w:val="26"/>
+          <w:lang w:val="vi-VN"/>
+        </w:rPr>
+      </w:pPr>
     </w:p>
     <w:sectPr>
       <w:pgSz w:w="11906" w:h="16838"/>

</xml_diff>